<commit_message>
Actualización manual de usuario y documentos en pdf
</commit_message>
<xml_diff>
--- a/Tablero pata la predicción de la concentración de Benceno en la atmosfera.docx
+++ b/Tablero pata la predicción de la concentración de Benceno en la atmosfera.docx
@@ -89,14 +89,14 @@
       </w:pPr>
       <w:r>
         <w:rPr>
-          <w:rFonts w:ascii="Arial" w:hAnsi="Arial" w:cs="Arial"/>
+          <w:rFonts w:ascii="Arial" w:eastAsia="Arial" w:hAnsi="Arial" w:cs="Arial"/>
           <w:noProof/>
         </w:rPr>
         <w:drawing>
-          <wp:inline distT="0" distB="0" distL="0" distR="0" wp14:anchorId="0A997D7F" wp14:editId="61A0F4F9">
-            <wp:extent cx="5400040" cy="2469515"/>
-            <wp:effectExtent l="0" t="0" r="0" b="6985"/>
-            <wp:docPr id="1706431167" name="Imagen 1" descr="Gráfico&#10;&#10;Descripción generada automáticamente"/>
+          <wp:inline distT="0" distB="0" distL="0" distR="0" wp14:anchorId="399EFF96" wp14:editId="255AF8F4">
+            <wp:extent cx="5400040" cy="2512695"/>
+            <wp:effectExtent l="0" t="0" r="0" b="1905"/>
+            <wp:docPr id="1464732665" name="Imagen 1"/>
             <wp:cNvGraphicFramePr>
               <a:graphicFrameLocks xmlns:a="http://schemas.openxmlformats.org/drawingml/2006/main" noChangeAspect="1"/>
             </wp:cNvGraphicFramePr>
@@ -104,7 +104,7 @@
               <a:graphicData uri="http://schemas.openxmlformats.org/drawingml/2006/picture">
                 <pic:pic xmlns:pic="http://schemas.openxmlformats.org/drawingml/2006/picture">
                   <pic:nvPicPr>
-                    <pic:cNvPr id="1706431167" name="Imagen 1" descr="Gráfico&#10;&#10;Descripción generada automáticamente"/>
+                    <pic:cNvPr id="1464732665" name=""/>
                     <pic:cNvPicPr/>
                   </pic:nvPicPr>
                   <pic:blipFill>
@@ -116,7 +116,7 @@
                   <pic:spPr>
                     <a:xfrm>
                       <a:off x="0" y="0"/>
-                      <a:ext cx="5400040" cy="2469515"/>
+                      <a:ext cx="5400040" cy="2512695"/>
                     </a:xfrm>
                     <a:prstGeom prst="rect">
                       <a:avLst/>
@@ -252,14 +252,12 @@
         </w:rPr>
         <w:t>(</w:t>
       </w:r>
-      <w:proofErr w:type="spellStart"/>
       <w:r>
         <w:rPr>
           <w:rFonts w:ascii="Arial" w:hAnsi="Arial" w:cs="Arial"/>
         </w:rPr>
         <w:t>NOx</w:t>
       </w:r>
-      <w:proofErr w:type="spellEnd"/>
       <w:r>
         <w:rPr>
           <w:rFonts w:ascii="Arial" w:hAnsi="Arial" w:cs="Arial"/>
@@ -533,19 +531,7 @@
               <w:rPr>
                 <w:rFonts w:ascii="Arial" w:hAnsi="Arial" w:cs="Arial"/>
               </w:rPr>
-              <w:t>Concentración de Benceno (</w:t>
-            </w:r>
-            <w:r>
-              <w:rPr>
-                <w:rFonts w:ascii="Arial" w:hAnsi="Arial" w:cs="Arial"/>
-              </w:rPr>
-              <w:t>µg/m³</w:t>
-            </w:r>
-            <w:r>
-              <w:rPr>
-                <w:rFonts w:ascii="Arial" w:hAnsi="Arial" w:cs="Arial"/>
-              </w:rPr>
-              <w:t>)</w:t>
+              <w:t>Concentración de Benceno (µg/m³)</w:t>
             </w:r>
           </w:p>
         </w:tc>
@@ -1674,13 +1660,7 @@
         <w:rPr>
           <w:rFonts w:ascii="Arial" w:hAnsi="Arial" w:cs="Arial"/>
         </w:rPr>
-        <w:t xml:space="preserve"> 1,5 </w:t>
-      </w:r>
-      <w:r>
-        <w:rPr>
-          <w:rFonts w:ascii="Arial" w:hAnsi="Arial" w:cs="Arial"/>
-        </w:rPr>
-        <w:t>µg/m³</w:t>
+        <w:t xml:space="preserve"> 1,5 µg/m³</w:t>
       </w:r>
       <w:r>
         <w:rPr>
@@ -1737,19 +1717,7 @@
         <w:rPr>
           <w:rFonts w:ascii="Arial" w:hAnsi="Arial" w:cs="Arial"/>
         </w:rPr>
-        <w:t xml:space="preserve">2,5 </w:t>
-      </w:r>
-      <w:r>
-        <w:rPr>
-          <w:rFonts w:ascii="Arial" w:hAnsi="Arial" w:cs="Arial"/>
-        </w:rPr>
-        <w:t>µg/m³</w:t>
-      </w:r>
-      <w:r>
-        <w:rPr>
-          <w:rFonts w:ascii="Arial" w:hAnsi="Arial" w:cs="Arial"/>
-        </w:rPr>
-        <w:t>.</w:t>
+        <w:t>2,5 µg/m³.</w:t>
       </w:r>
     </w:p>
     <w:p>
@@ -1797,19 +1765,7 @@
         <w:rPr>
           <w:rFonts w:ascii="Arial" w:hAnsi="Arial" w:cs="Arial"/>
         </w:rPr>
-        <w:t xml:space="preserve">3,5 </w:t>
-      </w:r>
-      <w:r>
-        <w:rPr>
-          <w:rFonts w:ascii="Arial" w:hAnsi="Arial" w:cs="Arial"/>
-        </w:rPr>
-        <w:t>µg/m³</w:t>
-      </w:r>
-      <w:r>
-        <w:rPr>
-          <w:rFonts w:ascii="Arial" w:hAnsi="Arial" w:cs="Arial"/>
-        </w:rPr>
-        <w:t>.</w:t>
+        <w:t>3,5 µg/m³.</w:t>
       </w:r>
     </w:p>
     <w:p>
@@ -1854,19 +1810,7 @@
         <w:rPr>
           <w:rFonts w:ascii="Arial" w:hAnsi="Arial" w:cs="Arial"/>
         </w:rPr>
-        <w:t xml:space="preserve"> 3,5 </w:t>
-      </w:r>
-      <w:r>
-        <w:rPr>
-          <w:rFonts w:ascii="Arial" w:hAnsi="Arial" w:cs="Arial"/>
-        </w:rPr>
-        <w:t>µg/m³</w:t>
-      </w:r>
-      <w:r>
-        <w:rPr>
-          <w:rFonts w:ascii="Arial" w:hAnsi="Arial" w:cs="Arial"/>
-        </w:rPr>
-        <w:t>.</w:t>
+        <w:t xml:space="preserve"> 3,5 µg/m³.</w:t>
       </w:r>
     </w:p>
     <w:p>
@@ -2010,21 +1954,7 @@
         <w:rPr>
           <w:rFonts w:ascii="Arial" w:hAnsi="Arial" w:cs="Arial"/>
         </w:rPr>
-        <w:t xml:space="preserve">Modelo de Predicción: El modelo de predicción utilizado en este tablero ha sido desarrollado utilizando técnicas de análisis de datos y machine </w:t>
-      </w:r>
-      <w:proofErr w:type="spellStart"/>
-      <w:r>
-        <w:rPr>
-          <w:rFonts w:ascii="Arial" w:hAnsi="Arial" w:cs="Arial"/>
-        </w:rPr>
-        <w:t>learning</w:t>
-      </w:r>
-      <w:proofErr w:type="spellEnd"/>
-      <w:r>
-        <w:rPr>
-          <w:rFonts w:ascii="Arial" w:hAnsi="Arial" w:cs="Arial"/>
-        </w:rPr>
-        <w:t>. Sin embargo, es importante tener en cuenta que los modelos de predicción siempre tienen un margen de error.</w:t>
+        <w:t>Modelo de Predicción: El modelo de predicción utilizado en este tablero ha sido desarrollado utilizando técnicas de análisis de datos y machine learning. Sin embargo, es importante tener en cuenta que los modelos de predicción siempre tienen un margen de error.</w:t>
       </w:r>
     </w:p>
     <w:p>

</xml_diff>